<commit_message>
accept bid completed without msg
</commit_message>
<xml_diff>
--- a/todo.docx
+++ b/todo.docx
@@ -38,13 +38,8 @@
     </w:p>
     <w:p>
       <w:r>
-        <w:t xml:space="preserve">+ edit profile </w:t>
-      </w:r>
-      <w:proofErr w:type="gramStart"/>
-      <w:r>
-        <w:t>page</w:t>
-      </w:r>
-      <w:proofErr w:type="gramEnd"/>
+        <w:t>+ edit profile page</w:t>
+      </w:r>
     </w:p>
     <w:p>
       <w:pPr>
@@ -55,13 +50,8 @@
         </w:numPr>
       </w:pPr>
       <w:r>
-        <w:t xml:space="preserve">Populate </w:t>
-      </w:r>
-      <w:proofErr w:type="gramStart"/>
-      <w:r>
-        <w:t>fields</w:t>
-      </w:r>
-      <w:proofErr w:type="gramEnd"/>
+        <w:t>Populate fields</w:t>
+      </w:r>
     </w:p>
     <w:p>
       <w:r>
@@ -156,6 +146,31 @@
       </w:r>
     </w:p>
     <w:p>
+      <w:r>
+        <w:t xml:space="preserve">    -</w:t>
+      </w:r>
+      <w:r>
+        <w:t xml:space="preserve"> persist</w:t>
+      </w:r>
+      <w:r>
+        <w:t xml:space="preserve"> </w:t>
+      </w:r>
+      <w:r>
+        <w:t>“</w:t>
+      </w:r>
+      <w:r>
+        <w:t xml:space="preserve">add to </w:t>
+      </w:r>
+      <w:proofErr w:type="spellStart"/>
+      <w:r>
+        <w:t>favorites</w:t>
+      </w:r>
+      <w:proofErr w:type="spellEnd"/>
+      <w:r>
+        <w:t>”</w:t>
+      </w:r>
+    </w:p>
+    <w:p>
       <w:pPr>
         <w:rPr>
           <w:strike/>
@@ -231,6 +246,14 @@
         <w:t xml:space="preserve"> add right margin</w:t>
       </w:r>
     </w:p>
+    <w:p>
+      <w:pPr>
+        <w:rPr>
+          <w:strike/>
+          <w:color w:val="FF0000"/>
+        </w:rPr>
+      </w:pPr>
+    </w:p>
     <w:p/>
     <w:p>
       <w:r>
@@ -250,28 +273,18 @@
     </w:p>
     <w:p>
       <w:r>
-        <w:t xml:space="preserve">    accept bid -&gt; add user to group </w:t>
-      </w:r>
-      <w:proofErr w:type="gramStart"/>
-      <w:r>
-        <w:t>message</w:t>
-      </w:r>
-      <w:proofErr w:type="gramEnd"/>
-    </w:p>
-    <w:p>
-      <w:r>
-        <w:t xml:space="preserve">    update messages page on </w:t>
-      </w:r>
-      <w:proofErr w:type="gramStart"/>
-      <w:r>
-        <w:t>focus</w:t>
-      </w:r>
-      <w:proofErr w:type="gramEnd"/>
+        <w:t xml:space="preserve">    accept bid -&gt; add user to group message</w:t>
+      </w:r>
+    </w:p>
+    <w:p>
+      <w:r>
+        <w:lastRenderedPageBreak/>
+        <w:t xml:space="preserve">    update messages page on focus</w:t>
+      </w:r>
     </w:p>
     <w:p/>
     <w:p>
       <w:r>
-        <w:lastRenderedPageBreak/>
         <w:t>+ conversation</w:t>
       </w:r>
     </w:p>
@@ -288,13 +301,8 @@
     <w:p/>
     <w:p>
       <w:r>
-        <w:t xml:space="preserve">+ create vehicle / </w:t>
-      </w:r>
-      <w:proofErr w:type="gramStart"/>
-      <w:r>
-        <w:t>voyage</w:t>
-      </w:r>
-      <w:proofErr w:type="gramEnd"/>
+        <w:t>+ create vehicle / voyage</w:t>
+      </w:r>
     </w:p>
     <w:p>
       <w:r>
@@ -366,13 +374,8 @@
     </w:p>
     <w:p>
       <w:r>
-        <w:t xml:space="preserve">    - how to refresh data without pressing "apply </w:t>
-      </w:r>
-      <w:proofErr w:type="gramStart"/>
-      <w:r>
-        <w:t>filter"</w:t>
-      </w:r>
-      <w:proofErr w:type="gramEnd"/>
+        <w:t xml:space="preserve">    - how to refresh data without pressing "apply filter"</w:t>
+      </w:r>
     </w:p>
     <w:p>
       <w:r>
@@ -427,18 +430,13 @@
     <w:p/>
     <w:p>
       <w:r>
-        <w:t xml:space="preserve">+ RTK Query </w:t>
-      </w:r>
-      <w:proofErr w:type="gramStart"/>
-      <w:r>
-        <w:t xml:space="preserve">-  </w:t>
+        <w:t xml:space="preserve">+ RTK Query -  </w:t>
       </w:r>
       <w:proofErr w:type="spellStart"/>
       <w:r>
         <w:t>providesTags</w:t>
       </w:r>
       <w:proofErr w:type="spellEnd"/>
-      <w:proofErr w:type="gramEnd"/>
       <w:r>
         <w:t xml:space="preserve"> &amp; </w:t>
       </w:r>

</xml_diff>

<commit_message>
first message bug fixed
</commit_message>
<xml_diff>
--- a/todo.docx
+++ b/todo.docx
@@ -415,20 +415,48 @@
       <w:proofErr w:type="gramEnd"/>
     </w:p>
     <w:p>
-      <w:r>
+      <w:pPr>
+        <w:rPr>
+          <w:strike/>
+          <w:color w:val="FF0000"/>
+        </w:rPr>
+      </w:pPr>
+      <w:r>
+        <w:rPr>
+          <w:strike/>
+          <w:color w:val="FF0000"/>
+        </w:rPr>
         <w:t xml:space="preserve">    - no navigation</w:t>
       </w:r>
     </w:p>
     <w:p>
-      <w:r>
+      <w:pPr>
+        <w:rPr>
+          <w:strike/>
+          <w:color w:val="FF0000"/>
+        </w:rPr>
+      </w:pPr>
+      <w:r>
+        <w:rPr>
+          <w:strike/>
+          <w:color w:val="FF0000"/>
+        </w:rPr>
         <w:t xml:space="preserve">    - </w:t>
       </w:r>
       <w:proofErr w:type="spellStart"/>
       <w:r>
+        <w:rPr>
+          <w:strike/>
+          <w:color w:val="FF0000"/>
+        </w:rPr>
         <w:t>isSuccess</w:t>
       </w:r>
       <w:proofErr w:type="spellEnd"/>
       <w:r>
+        <w:rPr>
+          <w:strike/>
+          <w:color w:val="FF0000"/>
+        </w:rPr>
         <w:t xml:space="preserve"> not defined</w:t>
       </w:r>
     </w:p>

</xml_diff>